<commit_message>
Display flights in a new page
</commit_message>
<xml_diff>
--- a/Research doc.docx
+++ b/Research doc.docx
@@ -1191,6 +1191,79 @@
           </w:p>
         </w:tc>
       </w:tr>
+      <w:tr>
+        <w:tc>
+          <w:tcPr>
+            <w:tcW w:w="2122" w:type="dxa"/>
+            <w:tcBorders>
+              <w:top w:val="single" w:sz="4" w:space="0" w:color="000000"/>
+              <w:left w:val="single" w:sz="4" w:space="0" w:color="000000"/>
+              <w:bottom w:val="single" w:sz="4" w:space="0" w:color="000000"/>
+              <w:right w:val="single" w:sz="4" w:space="0" w:color="000000"/>
+            </w:tcBorders>
+            <w:shd w:val="clear" w:color="auto" w:fill="auto"/>
+          </w:tcPr>
+          <w:p>
+            <w:pPr>
+              <w:widowControl w:val="0"/>
+              <w:jc w:val="center"/>
+              <w:rPr>
+                <w:rFonts w:ascii="Calibri Light" w:eastAsia="Calibri" w:hAnsi="Calibri Light" w:cs="Calibri Light"/>
+              </w:rPr>
+            </w:pPr>
+            <w:r>
+              <w:rPr>
+                <w:rFonts w:ascii="Calibri Light" w:eastAsia="Calibri" w:hAnsi="Calibri Light" w:cs="Calibri Light"/>
+              </w:rPr>
+              <w:t>04/10/2022</w:t>
+            </w:r>
+          </w:p>
+        </w:tc>
+        <w:tc>
+          <w:tcPr>
+            <w:tcW w:w="6893" w:type="dxa"/>
+            <w:tcBorders>
+              <w:top w:val="single" w:sz="4" w:space="0" w:color="000000"/>
+              <w:left w:val="single" w:sz="4" w:space="0" w:color="000000"/>
+              <w:bottom w:val="single" w:sz="4" w:space="0" w:color="000000"/>
+              <w:right w:val="single" w:sz="4" w:space="0" w:color="000000"/>
+            </w:tcBorders>
+            <w:shd w:val="clear" w:color="auto" w:fill="auto"/>
+          </w:tcPr>
+          <w:p>
+            <w:pPr>
+              <w:pStyle w:val="ListParagraph"/>
+              <w:widowControl w:val="0"/>
+              <w:numPr>
+                <w:ilvl w:val="0"/>
+                <w:numId w:val="4"/>
+              </w:numPr>
+              <w:spacing w:line="240" w:lineRule="auto"/>
+              <w:rPr>
+                <w:rFonts w:ascii="Calibri Light" w:hAnsi="Calibri Light" w:cs="Calibri Light"/>
+              </w:rPr>
+            </w:pPr>
+            <w:r>
+              <w:rPr>
+                <w:rFonts w:ascii="Calibri Light" w:hAnsi="Calibri Light" w:cs="Calibri Light"/>
+              </w:rPr>
+              <w:t>Implement</w:t>
+            </w:r>
+            <w:r>
+              <w:rPr>
+                <w:rFonts w:ascii="Calibri Light" w:hAnsi="Calibri Light" w:cs="Calibri Light"/>
+              </w:rPr>
+              <w:t xml:space="preserve"> </w:t>
+            </w:r>
+            <w:r>
+              <w:rPr>
+                <w:rFonts w:ascii="Calibri Light" w:hAnsi="Calibri Light" w:cs="Calibri Light"/>
+              </w:rPr>
+              <w:t>feedback</w:t>
+            </w:r>
+          </w:p>
+        </w:tc>
+      </w:tr>
     </w:tbl>
     <w:p/>
     <w:p/>
@@ -1241,7 +1314,6 @@
           <w:szCs w:val="40"/>
           <w:lang w:bidi="ar-SA"/>
         </w:rPr>
-        <w:lastRenderedPageBreak/>
         <w:t>Main question</w:t>
       </w:r>
       <w:bookmarkEnd w:id="7"/>
@@ -1741,6 +1813,13 @@
     </w:p>
     <w:p>
       <w:pPr>
+        <w:rPr>
+          <w:rFonts w:ascii="Calibri Light" w:hAnsi="Calibri Light" w:cs="Calibri Light"/>
+        </w:rPr>
+      </w:pPr>
+    </w:p>
+    <w:p>
+      <w:pPr>
         <w:pStyle w:val="Heading1"/>
         <w:tabs>
           <w:tab w:val="num" w:pos="0"/>
@@ -1772,8 +1851,17 @@
     </w:p>
     <w:p>
       <w:pPr>
-        <w:pStyle w:val="ListParagraph"/>
-        <w:ind w:left="360"/>
+        <w:rPr>
+          <w:rFonts w:ascii="Calibri Light" w:hAnsi="Calibri Light" w:cs="Calibri Light"/>
+        </w:rPr>
+      </w:pPr>
+      <w:r>
+        <w:rPr>
+          <w:lang w:bidi="ar-SA"/>
+        </w:rPr>
+        <w:t>(</w:t>
+      </w:r>
+      <w:r>
         <w:rPr>
           <w:rFonts w:ascii="Arial" w:hAnsi="Arial" w:cs="Arial"/>
           <w:color w:val="222222"/>
@@ -1781,8 +1869,19 @@
           <w:szCs w:val="20"/>
           <w:shd w:val="clear" w:color="auto" w:fill="FFFFFF"/>
         </w:rPr>
-      </w:pPr>
-      <w:r>
+        <w:t>How to keep the user authenticated without asking him to authenticate on every request?</w:t>
+      </w:r>
+      <w:r>
+        <w:rPr>
+          <w:lang w:bidi="ar-SA"/>
+        </w:rPr>
+        <w:t>)</w:t>
+      </w:r>
+    </w:p>
+    <w:p>
+      <w:pPr>
+        <w:pStyle w:val="ListParagraph"/>
+        <w:ind w:left="360"/>
         <w:rPr>
           <w:rFonts w:ascii="Arial" w:hAnsi="Arial" w:cs="Arial"/>
           <w:color w:val="222222"/>
@@ -1790,8 +1889,7 @@
           <w:szCs w:val="20"/>
           <w:shd w:val="clear" w:color="auto" w:fill="FFFFFF"/>
         </w:rPr>
-        <w:t xml:space="preserve">To understand the flow of authenticating a user I watch a few videos on YouTube and read </w:t>
-      </w:r>
+      </w:pPr>
       <w:r>
         <w:rPr>
           <w:rFonts w:ascii="Arial" w:hAnsi="Arial" w:cs="Arial"/>
@@ -1800,7 +1898,7 @@
           <w:szCs w:val="20"/>
           <w:shd w:val="clear" w:color="auto" w:fill="FFFFFF"/>
         </w:rPr>
-        <w:t>some</w:t>
+        <w:t xml:space="preserve">To understand the flow of authenticating a user I watch a few videos on YouTube and read </w:t>
       </w:r>
       <w:r>
         <w:rPr>
@@ -1810,13 +1908,9 @@
           <w:szCs w:val="20"/>
           <w:shd w:val="clear" w:color="auto" w:fill="FFFFFF"/>
         </w:rPr>
-        <w:t xml:space="preserve"> articles on the topic.</w:t>
-      </w:r>
-    </w:p>
-    <w:p>
-      <w:pPr>
-        <w:pStyle w:val="ListParagraph"/>
-        <w:ind w:left="360"/>
+        <w:t>some</w:t>
+      </w:r>
+      <w:r>
         <w:rPr>
           <w:rFonts w:ascii="Arial" w:hAnsi="Arial" w:cs="Arial"/>
           <w:color w:val="222222"/>
@@ -1824,8 +1918,13 @@
           <w:szCs w:val="20"/>
           <w:shd w:val="clear" w:color="auto" w:fill="FFFFFF"/>
         </w:rPr>
-      </w:pPr>
-      <w:r>
+        <w:t xml:space="preserve"> articles on the topic.</w:t>
+      </w:r>
+    </w:p>
+    <w:p>
+      <w:pPr>
+        <w:pStyle w:val="ListParagraph"/>
+        <w:ind w:left="360"/>
         <w:rPr>
           <w:rFonts w:ascii="Arial" w:hAnsi="Arial" w:cs="Arial"/>
           <w:color w:val="222222"/>
@@ -1833,20 +1932,7 @@
           <w:szCs w:val="20"/>
           <w:shd w:val="clear" w:color="auto" w:fill="FFFFFF"/>
         </w:rPr>
-        <w:t xml:space="preserve">Reading the article </w:t>
-      </w:r>
-      <w:hyperlink r:id="rId9" w:history="1">
-        <w:r>
-          <w:rPr>
-            <w:rStyle w:val="Hyperlink"/>
-            <w:rFonts w:ascii="Arial" w:hAnsi="Arial" w:cs="Arial"/>
-            <w:sz w:val="20"/>
-            <w:szCs w:val="20"/>
-            <w:shd w:val="clear" w:color="auto" w:fill="FFFFFF"/>
-          </w:rPr>
-          <w:t>Spring Boot Security Login example with JWT and H2 Database</w:t>
-        </w:r>
-      </w:hyperlink>
+      </w:pPr>
       <w:r>
         <w:rPr>
           <w:rFonts w:ascii="Arial" w:hAnsi="Arial" w:cs="Arial"/>
@@ -1855,7 +1941,7 @@
           <w:szCs w:val="20"/>
           <w:shd w:val="clear" w:color="auto" w:fill="FFFFFF"/>
         </w:rPr>
-        <w:t xml:space="preserve"> </w:t>
+        <w:t>Reading the article</w:t>
       </w:r>
       <w:r>
         <w:rPr>
@@ -1865,7 +1951,115 @@
           <w:szCs w:val="20"/>
           <w:shd w:val="clear" w:color="auto" w:fill="FFFFFF"/>
         </w:rPr>
-        <w:t>helped me to get a better grasp on the topic, but it wasn’t enough for me and I wanted to make my app more secure with refresh tokens. I decided to store the access token on the client side in the local storage and when the token expires the servers will generate a new token and send it to the client without asking the user to log in again. I did that to improve the user experience and make my app more secure.</w:t>
+        <w:t xml:space="preserve"> </w:t>
+      </w:r>
+      <w:sdt>
+        <w:sdtPr>
+          <w:rPr>
+            <w:rFonts w:ascii="Arial" w:hAnsi="Arial" w:cs="Arial"/>
+            <w:color w:val="222222"/>
+            <w:sz w:val="20"/>
+            <w:szCs w:val="20"/>
+            <w:shd w:val="clear" w:color="auto" w:fill="FFFFFF"/>
+          </w:rPr>
+          <w:id w:val="1800566266"/>
+          <w:citation/>
+        </w:sdtPr>
+        <w:sdtContent>
+          <w:r>
+            <w:rPr>
+              <w:rFonts w:ascii="Arial" w:hAnsi="Arial" w:cs="Arial"/>
+              <w:color w:val="222222"/>
+              <w:sz w:val="20"/>
+              <w:szCs w:val="20"/>
+              <w:shd w:val="clear" w:color="auto" w:fill="FFFFFF"/>
+            </w:rPr>
+            <w:fldChar w:fldCharType="begin"/>
+          </w:r>
+          <w:r>
+            <w:rPr>
+              <w:rFonts w:ascii="Arial" w:hAnsi="Arial" w:cs="Arial"/>
+              <w:color w:val="222222"/>
+              <w:sz w:val="20"/>
+              <w:szCs w:val="20"/>
+              <w:shd w:val="clear" w:color="auto" w:fill="FFFFFF"/>
+            </w:rPr>
+            <w:instrText xml:space="preserve"> CITATION bez \l 1033 </w:instrText>
+          </w:r>
+          <w:r>
+            <w:rPr>
+              <w:rFonts w:ascii="Arial" w:hAnsi="Arial" w:cs="Arial"/>
+              <w:color w:val="222222"/>
+              <w:sz w:val="20"/>
+              <w:szCs w:val="20"/>
+              <w:shd w:val="clear" w:color="auto" w:fill="FFFFFF"/>
+            </w:rPr>
+            <w:fldChar w:fldCharType="separate"/>
+          </w:r>
+          <w:r>
+            <w:rPr>
+              <w:rFonts w:ascii="Arial" w:hAnsi="Arial" w:cs="Arial"/>
+              <w:noProof/>
+              <w:color w:val="222222"/>
+              <w:sz w:val="20"/>
+              <w:szCs w:val="20"/>
+              <w:shd w:val="clear" w:color="auto" w:fill="FFFFFF"/>
+            </w:rPr>
+            <w:t>(bezkoder, n.d.)</w:t>
+          </w:r>
+          <w:r>
+            <w:rPr>
+              <w:rFonts w:ascii="Arial" w:hAnsi="Arial" w:cs="Arial"/>
+              <w:color w:val="222222"/>
+              <w:sz w:val="20"/>
+              <w:szCs w:val="20"/>
+              <w:shd w:val="clear" w:color="auto" w:fill="FFFFFF"/>
+            </w:rPr>
+            <w:fldChar w:fldCharType="end"/>
+          </w:r>
+        </w:sdtContent>
+      </w:sdt>
+      <w:r>
+        <w:rPr>
+          <w:rFonts w:ascii="Arial" w:hAnsi="Arial" w:cs="Arial"/>
+          <w:color w:val="222222"/>
+          <w:sz w:val="20"/>
+          <w:szCs w:val="20"/>
+          <w:shd w:val="clear" w:color="auto" w:fill="FFFFFF"/>
+        </w:rPr>
+        <w:t xml:space="preserve"> </w:t>
+      </w:r>
+      <w:r>
+        <w:rPr>
+          <w:rFonts w:ascii="Arial" w:hAnsi="Arial" w:cs="Arial"/>
+          <w:color w:val="222222"/>
+          <w:sz w:val="20"/>
+          <w:szCs w:val="20"/>
+          <w:shd w:val="clear" w:color="auto" w:fill="FFFFFF"/>
+        </w:rPr>
+        <w:t xml:space="preserve">helped me to get a better grasp on the topic, but it wasn’t enough for </w:t>
+      </w:r>
+      <w:proofErr w:type="gramStart"/>
+      <w:r>
+        <w:rPr>
+          <w:rFonts w:ascii="Arial" w:hAnsi="Arial" w:cs="Arial"/>
+          <w:color w:val="222222"/>
+          <w:sz w:val="20"/>
+          <w:szCs w:val="20"/>
+          <w:shd w:val="clear" w:color="auto" w:fill="FFFFFF"/>
+        </w:rPr>
+        <w:t>me</w:t>
+      </w:r>
+      <w:proofErr w:type="gramEnd"/>
+      <w:r>
+        <w:rPr>
+          <w:rFonts w:ascii="Arial" w:hAnsi="Arial" w:cs="Arial"/>
+          <w:color w:val="222222"/>
+          <w:sz w:val="20"/>
+          <w:szCs w:val="20"/>
+          <w:shd w:val="clear" w:color="auto" w:fill="FFFFFF"/>
+        </w:rPr>
+        <w:t xml:space="preserve"> and I wanted to make my app more secure with refresh tokens. I decided to store the access token on the client side in the local storage and when the token expires the servers will generate a new token and send it to the client without asking the user to log in again. I did that to improve the user experience and make my app more secure.</w:t>
       </w:r>
     </w:p>
     <w:p>
@@ -1908,8 +2102,18 @@
     </w:p>
     <w:p>
       <w:pPr>
-        <w:pStyle w:val="ListParagraph"/>
-        <w:ind w:left="360"/>
+        <w:rPr>
+          <w:rFonts w:ascii="Calibri Light" w:hAnsi="Calibri Light" w:cs="Calibri Light"/>
+          <w:lang w:bidi="ar-SA"/>
+        </w:rPr>
+      </w:pPr>
+      <w:r>
+        <w:rPr>
+          <w:lang w:bidi="ar-SA"/>
+        </w:rPr>
+        <w:t>(</w:t>
+      </w:r>
+      <w:r>
         <w:rPr>
           <w:rFonts w:ascii="Arial" w:hAnsi="Arial" w:cs="Arial"/>
           <w:color w:val="222222"/>
@@ -1917,8 +2121,19 @@
           <w:szCs w:val="20"/>
           <w:shd w:val="clear" w:color="auto" w:fill="FFFFFF"/>
         </w:rPr>
-      </w:pPr>
-      <w:r>
+        <w:t>How to secure the tokens against malicious attacks?</w:t>
+      </w:r>
+      <w:r>
+        <w:rPr>
+          <w:lang w:bidi="ar-SA"/>
+        </w:rPr>
+        <w:t>)</w:t>
+      </w:r>
+    </w:p>
+    <w:p>
+      <w:pPr>
+        <w:pStyle w:val="ListParagraph"/>
+        <w:ind w:left="360"/>
         <w:rPr>
           <w:rFonts w:ascii="Arial" w:hAnsi="Arial" w:cs="Arial"/>
           <w:color w:val="222222"/>
@@ -1926,20 +2141,7 @@
           <w:szCs w:val="20"/>
           <w:shd w:val="clear" w:color="auto" w:fill="FFFFFF"/>
         </w:rPr>
-        <w:t xml:space="preserve">After reading some articles I encountered the post </w:t>
-      </w:r>
-      <w:hyperlink r:id="rId10" w:history="1">
-        <w:r>
-          <w:rPr>
-            <w:rStyle w:val="Hyperlink"/>
-            <w:rFonts w:ascii="Arial" w:hAnsi="Arial" w:cs="Arial"/>
-            <w:sz w:val="20"/>
-            <w:szCs w:val="20"/>
-            <w:shd w:val="clear" w:color="auto" w:fill="FFFFFF"/>
-          </w:rPr>
-          <w:t>What Are Refresh Tokens and How to Use Them Securely</w:t>
-        </w:r>
-      </w:hyperlink>
+      </w:pPr>
       <w:r>
         <w:rPr>
           <w:rFonts w:ascii="Arial" w:hAnsi="Arial" w:cs="Arial"/>
@@ -1948,7 +2150,7 @@
           <w:szCs w:val="20"/>
           <w:shd w:val="clear" w:color="auto" w:fill="FFFFFF"/>
         </w:rPr>
-        <w:t>. After reading it a few times I decided to implement refresh tokens in my app to make it more secure. I refactored the access tokens so they will have a short expiration and made a refresh token request that is called if the access token is expired, if the refresh token is valid the server will return a new access token to the user.</w:t>
+        <w:t>After reading some articles I encountered the post</w:t>
       </w:r>
       <w:r>
         <w:rPr>
@@ -1960,11 +2162,73 @@
         </w:rPr>
         <w:t xml:space="preserve"> </w:t>
       </w:r>
-    </w:p>
-    <w:p>
-      <w:pPr>
-        <w:pStyle w:val="ListParagraph"/>
-        <w:ind w:left="360"/>
+      <w:sdt>
+        <w:sdtPr>
+          <w:rPr>
+            <w:rFonts w:ascii="Arial" w:hAnsi="Arial" w:cs="Arial"/>
+            <w:color w:val="222222"/>
+            <w:sz w:val="20"/>
+            <w:szCs w:val="20"/>
+            <w:shd w:val="clear" w:color="auto" w:fill="FFFFFF"/>
+          </w:rPr>
+          <w:id w:val="519445207"/>
+          <w:citation/>
+        </w:sdtPr>
+        <w:sdtContent>
+          <w:r>
+            <w:rPr>
+              <w:rFonts w:ascii="Arial" w:hAnsi="Arial" w:cs="Arial"/>
+              <w:color w:val="222222"/>
+              <w:sz w:val="20"/>
+              <w:szCs w:val="20"/>
+              <w:shd w:val="clear" w:color="auto" w:fill="FFFFFF"/>
+            </w:rPr>
+            <w:fldChar w:fldCharType="begin"/>
+          </w:r>
+          <w:r>
+            <w:rPr>
+              <w:rFonts w:ascii="Arial" w:hAnsi="Arial" w:cs="Arial"/>
+              <w:color w:val="222222"/>
+              <w:sz w:val="20"/>
+              <w:szCs w:val="20"/>
+              <w:shd w:val="clear" w:color="auto" w:fill="FFFFFF"/>
+            </w:rPr>
+            <w:instrText xml:space="preserve"> CITATION Ari \l 1033 </w:instrText>
+          </w:r>
+          <w:r>
+            <w:rPr>
+              <w:rFonts w:ascii="Arial" w:hAnsi="Arial" w:cs="Arial"/>
+              <w:color w:val="222222"/>
+              <w:sz w:val="20"/>
+              <w:szCs w:val="20"/>
+              <w:shd w:val="clear" w:color="auto" w:fill="FFFFFF"/>
+            </w:rPr>
+            <w:fldChar w:fldCharType="separate"/>
+          </w:r>
+          <w:r>
+            <w:rPr>
+              <w:rFonts w:ascii="Arial" w:hAnsi="Arial" w:cs="Arial"/>
+              <w:noProof/>
+              <w:color w:val="222222"/>
+              <w:sz w:val="20"/>
+              <w:szCs w:val="20"/>
+              <w:shd w:val="clear" w:color="auto" w:fill="FFFFFF"/>
+            </w:rPr>
+            <w:t>(Arias &amp; Bellen, n.d.)</w:t>
+          </w:r>
+          <w:r>
+            <w:rPr>
+              <w:rFonts w:ascii="Arial" w:hAnsi="Arial" w:cs="Arial"/>
+              <w:color w:val="222222"/>
+              <w:sz w:val="20"/>
+              <w:szCs w:val="20"/>
+              <w:shd w:val="clear" w:color="auto" w:fill="FFFFFF"/>
+            </w:rPr>
+            <w:fldChar w:fldCharType="end"/>
+          </w:r>
+        </w:sdtContent>
+      </w:sdt>
+      <w:r>
         <w:rPr>
           <w:rFonts w:ascii="Arial" w:hAnsi="Arial" w:cs="Arial"/>
           <w:color w:val="222222"/>
@@ -1972,7 +2236,8 @@
           <w:szCs w:val="20"/>
           <w:shd w:val="clear" w:color="auto" w:fill="FFFFFF"/>
         </w:rPr>
-      </w:pPr>
+        <w:t>. After reading it a few times I decided to implement refresh tokens in my app to make it more secure. I refactored the access tokens so they will have a short expiration and made a refresh token request that is called if the access token is expired, if the refresh token is valid the server will return a new access token to the user.</w:t>
+      </w:r>
       <w:r>
         <w:rPr>
           <w:rFonts w:ascii="Arial" w:hAnsi="Arial" w:cs="Arial"/>
@@ -1981,10 +2246,13 @@
           <w:szCs w:val="20"/>
           <w:shd w:val="clear" w:color="auto" w:fill="FFFFFF"/>
         </w:rPr>
-        <w:t xml:space="preserve">I felt like this would be a bit more secure but still not enough, with my current solution a hacker can easily get the refresh token using JavaScript, I continued my research and came up with an idea to store the refresh tokens in a httpOnly cookie, in this way the token is not accessible via </w:t>
-      </w:r>
-      <w:proofErr w:type="gramStart"/>
-      <w:r>
+        <w:t xml:space="preserve"> </w:t>
+      </w:r>
+    </w:p>
+    <w:p>
+      <w:pPr>
+        <w:pStyle w:val="ListParagraph"/>
+        <w:ind w:left="360"/>
         <w:rPr>
           <w:rFonts w:ascii="Arial" w:hAnsi="Arial" w:cs="Arial"/>
           <w:color w:val="222222"/>
@@ -1992,9 +2260,7 @@
           <w:szCs w:val="20"/>
           <w:shd w:val="clear" w:color="auto" w:fill="FFFFFF"/>
         </w:rPr>
-        <w:t>JavaScript</w:t>
-      </w:r>
-      <w:proofErr w:type="gramEnd"/>
+      </w:pPr>
       <w:r>
         <w:rPr>
           <w:rFonts w:ascii="Arial" w:hAnsi="Arial" w:cs="Arial"/>
@@ -2003,17 +2269,9 @@
           <w:szCs w:val="20"/>
           <w:shd w:val="clear" w:color="auto" w:fill="FFFFFF"/>
         </w:rPr>
-        <w:t xml:space="preserve"> and it would be harder to the hacker to access it. </w:t>
-      </w:r>
-    </w:p>
-    <w:p>
-      <w:pPr>
-        <w:pStyle w:val="ListParagraph"/>
-        <w:ind w:left="360"/>
-        <w:rPr>
-          <w:rFonts w:ascii="Calibri Light" w:hAnsi="Calibri Light" w:cs="Calibri Light"/>
-        </w:rPr>
-      </w:pPr>
+        <w:t xml:space="preserve">I felt like this would be a bit more secure but still not enough, with my current solution a hacker can easily get the refresh token using JavaScript, I continued my research and came up with an idea to store the refresh tokens in a httpOnly cookie, in this way the token is not accessible via </w:t>
+      </w:r>
+      <w:proofErr w:type="gramStart"/>
       <w:r>
         <w:rPr>
           <w:rFonts w:ascii="Arial" w:hAnsi="Arial" w:cs="Arial"/>
@@ -2022,20 +2280,114 @@
           <w:szCs w:val="20"/>
           <w:shd w:val="clear" w:color="auto" w:fill="FFFFFF"/>
         </w:rPr>
-        <w:t xml:space="preserve">I felt like I found my solution but then I discovered the </w:t>
-      </w:r>
-      <w:hyperlink r:id="rId11" w:anchor="Refresh-Token-Rotation" w:history="1">
-        <w:r>
+        <w:t>JavaScript</w:t>
+      </w:r>
+      <w:proofErr w:type="gramEnd"/>
+      <w:r>
+        <w:rPr>
+          <w:rFonts w:ascii="Arial" w:hAnsi="Arial" w:cs="Arial"/>
+          <w:color w:val="222222"/>
+          <w:sz w:val="20"/>
+          <w:szCs w:val="20"/>
+          <w:shd w:val="clear" w:color="auto" w:fill="FFFFFF"/>
+        </w:rPr>
+        <w:t xml:space="preserve"> and it would be harder to the hacker to access it. </w:t>
+      </w:r>
+    </w:p>
+    <w:p>
+      <w:pPr>
+        <w:pStyle w:val="ListParagraph"/>
+        <w:ind w:left="360"/>
+        <w:rPr>
+          <w:rFonts w:ascii="Calibri Light" w:hAnsi="Calibri Light" w:cs="Calibri Light"/>
+        </w:rPr>
+      </w:pPr>
+      <w:r>
+        <w:rPr>
+          <w:rFonts w:ascii="Arial" w:hAnsi="Arial" w:cs="Arial"/>
+          <w:color w:val="222222"/>
+          <w:sz w:val="20"/>
+          <w:szCs w:val="20"/>
+          <w:shd w:val="clear" w:color="auto" w:fill="FFFFFF"/>
+        </w:rPr>
+        <w:t>I felt like I found my solution but then I discovered the</w:t>
+      </w:r>
+      <w:r>
+        <w:rPr>
+          <w:rFonts w:ascii="Arial" w:hAnsi="Arial" w:cs="Arial"/>
+          <w:color w:val="222222"/>
+          <w:sz w:val="20"/>
+          <w:szCs w:val="20"/>
+          <w:shd w:val="clear" w:color="auto" w:fill="FFFFFF"/>
+        </w:rPr>
+        <w:t xml:space="preserve"> </w:t>
+      </w:r>
+      <w:sdt>
+        <w:sdtPr>
           <w:rPr>
-            <w:rStyle w:val="Hyperlink"/>
             <w:rFonts w:ascii="Arial" w:hAnsi="Arial" w:cs="Arial"/>
+            <w:color w:val="222222"/>
             <w:sz w:val="20"/>
             <w:szCs w:val="20"/>
             <w:shd w:val="clear" w:color="auto" w:fill="FFFFFF"/>
           </w:rPr>
-          <w:t>Refresh Token Rotation</w:t>
-        </w:r>
-      </w:hyperlink>
+          <w:id w:val="2023819529"/>
+          <w:citation/>
+        </w:sdtPr>
+        <w:sdtContent>
+          <w:r>
+            <w:rPr>
+              <w:rFonts w:ascii="Arial" w:hAnsi="Arial" w:cs="Arial"/>
+              <w:color w:val="222222"/>
+              <w:sz w:val="20"/>
+              <w:szCs w:val="20"/>
+              <w:shd w:val="clear" w:color="auto" w:fill="FFFFFF"/>
+            </w:rPr>
+            <w:fldChar w:fldCharType="begin"/>
+          </w:r>
+          <w:r>
+            <w:rPr>
+              <w:rFonts w:ascii="Arial" w:hAnsi="Arial" w:cs="Arial"/>
+              <w:color w:val="222222"/>
+              <w:sz w:val="20"/>
+              <w:szCs w:val="20"/>
+              <w:shd w:val="clear" w:color="auto" w:fill="FFFFFF"/>
+            </w:rPr>
+            <w:instrText xml:space="preserve"> CITATION Ari \l 1033 </w:instrText>
+          </w:r>
+          <w:r>
+            <w:rPr>
+              <w:rFonts w:ascii="Arial" w:hAnsi="Arial" w:cs="Arial"/>
+              <w:color w:val="222222"/>
+              <w:sz w:val="20"/>
+              <w:szCs w:val="20"/>
+              <w:shd w:val="clear" w:color="auto" w:fill="FFFFFF"/>
+            </w:rPr>
+            <w:fldChar w:fldCharType="separate"/>
+          </w:r>
+          <w:r>
+            <w:rPr>
+              <w:rFonts w:ascii="Arial" w:hAnsi="Arial" w:cs="Arial"/>
+              <w:noProof/>
+              <w:color w:val="222222"/>
+              <w:sz w:val="20"/>
+              <w:szCs w:val="20"/>
+              <w:shd w:val="clear" w:color="auto" w:fill="FFFFFF"/>
+            </w:rPr>
+            <w:t>(Arias &amp; Bellen, n.d.)</w:t>
+          </w:r>
+          <w:r>
+            <w:rPr>
+              <w:rFonts w:ascii="Arial" w:hAnsi="Arial" w:cs="Arial"/>
+              <w:color w:val="222222"/>
+              <w:sz w:val="20"/>
+              <w:szCs w:val="20"/>
+              <w:shd w:val="clear" w:color="auto" w:fill="FFFFFF"/>
+            </w:rPr>
+            <w:fldChar w:fldCharType="end"/>
+          </w:r>
+        </w:sdtContent>
+      </w:sdt>
       <w:r>
         <w:rPr>
           <w:rFonts w:ascii="Arial" w:hAnsi="Arial" w:cs="Arial"/>
@@ -2097,6 +2449,36 @@
     </w:p>
     <w:p>
       <w:pPr>
+        <w:rPr>
+          <w:rFonts w:ascii="Calibri Light" w:hAnsi="Calibri Light" w:cs="Calibri Light"/>
+          <w:lang w:bidi="ar-SA"/>
+        </w:rPr>
+      </w:pPr>
+      <w:r>
+        <w:rPr>
+          <w:lang w:bidi="ar-SA"/>
+        </w:rPr>
+        <w:t>(</w:t>
+      </w:r>
+      <w:r>
+        <w:rPr>
+          <w:rFonts w:ascii="Arial" w:hAnsi="Arial" w:cs="Arial"/>
+          <w:color w:val="222222"/>
+          <w:sz w:val="20"/>
+          <w:szCs w:val="20"/>
+          <w:shd w:val="clear" w:color="auto" w:fill="FFFFFF"/>
+        </w:rPr>
+        <w:t>Where to store the tokens?</w:t>
+      </w:r>
+      <w:r>
+        <w:rPr>
+          <w:lang w:bidi="ar-SA"/>
+        </w:rPr>
+        <w:t>)</w:t>
+      </w:r>
+    </w:p>
+    <w:p>
+      <w:pPr>
         <w:pStyle w:val="ListParagraph"/>
         <w:ind w:left="360"/>
         <w:rPr>
@@ -2107,31 +2489,81 @@
         <w:rPr>
           <w:rFonts w:ascii="Calibri Light" w:hAnsi="Calibri Light" w:cs="Calibri Light"/>
         </w:rPr>
-        <w:t xml:space="preserve">After a lot of thinking about what and how I should store my tokens I found </w:t>
-      </w:r>
-      <w:hyperlink r:id="rId12" w:history="1">
-        <w:proofErr w:type="spellStart"/>
-        <w:r>
+        <w:t xml:space="preserve">After a lot of thinking about what and how I should store my </w:t>
+      </w:r>
+      <w:r>
+        <w:rPr>
+          <w:rFonts w:ascii="Calibri Light" w:hAnsi="Calibri Light" w:cs="Calibri Light"/>
+        </w:rPr>
+        <w:t>tokens,</w:t>
+      </w:r>
+      <w:r>
+        <w:rPr>
+          <w:rFonts w:ascii="Calibri Light" w:hAnsi="Calibri Light" w:cs="Calibri Light"/>
+        </w:rPr>
+        <w:t xml:space="preserve"> I found </w:t>
+      </w:r>
+      <w:sdt>
+        <w:sdtPr>
           <w:rPr>
-            <w:rStyle w:val="Hyperlink"/>
             <w:rFonts w:ascii="Calibri Light" w:hAnsi="Calibri Light" w:cs="Calibri Light"/>
           </w:rPr>
-          <w:t>LocalStorage</w:t>
-        </w:r>
-        <w:proofErr w:type="spellEnd"/>
-        <w:r>
-          <w:rPr>
-            <w:rStyle w:val="Hyperlink"/>
-            <w:rFonts w:ascii="Calibri Light" w:hAnsi="Calibri Light" w:cs="Calibri Light"/>
-          </w:rPr>
-          <w:t xml:space="preserve"> vs. Cookies</w:t>
-        </w:r>
-      </w:hyperlink>
-      <w:r>
-        <w:rPr>
-          <w:rFonts w:ascii="Calibri Light" w:hAnsi="Calibri Light" w:cs="Calibri Light"/>
-        </w:rPr>
-        <w:t>, even before reading the post I favored the cookies approach but this helped me make up my mind. I decided to store the access tokens in the local storage and give them a short life cycle, and the refresh token I stored in httpOnly cookie to make it inaccessible from the client side.</w:t>
+          <w:id w:val="1169064526"/>
+          <w:citation/>
+        </w:sdtPr>
+        <w:sdtContent>
+          <w:r>
+            <w:rPr>
+              <w:rFonts w:ascii="Calibri Light" w:hAnsi="Calibri Light" w:cs="Calibri Light"/>
+            </w:rPr>
+            <w:fldChar w:fldCharType="begin"/>
+          </w:r>
+          <w:r>
+            <w:rPr>
+              <w:rFonts w:ascii="Calibri Light" w:hAnsi="Calibri Light" w:cs="Calibri Light"/>
+            </w:rPr>
+            <w:instrText xml:space="preserve"> CITATION Mic \l 1033 </w:instrText>
+          </w:r>
+          <w:r>
+            <w:rPr>
+              <w:rFonts w:ascii="Calibri Light" w:hAnsi="Calibri Light" w:cs="Calibri Light"/>
+            </w:rPr>
+            <w:fldChar w:fldCharType="separate"/>
+          </w:r>
+          <w:r>
+            <w:rPr>
+              <w:rFonts w:ascii="Calibri Light" w:hAnsi="Calibri Light" w:cs="Calibri Light"/>
+              <w:noProof/>
+            </w:rPr>
+            <w:t>(Wirantono, n.d.)</w:t>
+          </w:r>
+          <w:r>
+            <w:rPr>
+              <w:rFonts w:ascii="Calibri Light" w:hAnsi="Calibri Light" w:cs="Calibri Light"/>
+            </w:rPr>
+            <w:fldChar w:fldCharType="end"/>
+          </w:r>
+        </w:sdtContent>
+      </w:sdt>
+      <w:r>
+        <w:rPr>
+          <w:rFonts w:ascii="Calibri Light" w:hAnsi="Calibri Light" w:cs="Calibri Light"/>
+        </w:rPr>
+        <w:t xml:space="preserve">, even before reading the post I favored the cookies </w:t>
+      </w:r>
+      <w:proofErr w:type="gramStart"/>
+      <w:r>
+        <w:rPr>
+          <w:rFonts w:ascii="Calibri Light" w:hAnsi="Calibri Light" w:cs="Calibri Light"/>
+        </w:rPr>
+        <w:t>approach</w:t>
+      </w:r>
+      <w:proofErr w:type="gramEnd"/>
+      <w:r>
+        <w:rPr>
+          <w:rFonts w:ascii="Calibri Light" w:hAnsi="Calibri Light" w:cs="Calibri Light"/>
+        </w:rPr>
+        <w:t xml:space="preserve"> but this helped me make up my mind. I decided to store the access tokens in the local storage and give them a short life cycle, and the refresh token I stored in httpOnly cookie to make it inaccessible from the client side.</w:t>
       </w:r>
     </w:p>
     <w:p>
@@ -2185,66 +2617,25 @@
           <w:rFonts w:ascii="Calibri Light" w:eastAsia="Calibri" w:hAnsi="Calibri Light" w:cs="Calibri Light"/>
           <w:lang w:bidi="ar-SA"/>
         </w:rPr>
-        <w:t xml:space="preserve">To conclude I feel that this research helped me to have a good understanding </w:t>
+        <w:t>To conclude</w:t>
       </w:r>
       <w:r>
         <w:rPr>
           <w:rFonts w:ascii="Calibri Light" w:eastAsia="Calibri" w:hAnsi="Calibri Light" w:cs="Calibri Light"/>
           <w:lang w:bidi="ar-SA"/>
         </w:rPr>
-        <w:t>of</w:t>
+        <w:t xml:space="preserve">, the best way to </w:t>
       </w:r>
       <w:r>
         <w:rPr>
           <w:rFonts w:ascii="Calibri Light" w:eastAsia="Calibri" w:hAnsi="Calibri Light" w:cs="Calibri Light"/>
           <w:lang w:bidi="ar-SA"/>
         </w:rPr>
-        <w:t xml:space="preserve"> JWT and the general flow of authenticating a user with spring security. </w:t>
-      </w:r>
-      <w:r>
-        <w:rPr>
-          <w:rFonts w:ascii="Calibri Light" w:eastAsia="Calibri" w:hAnsi="Calibri Light" w:cs="Calibri Light"/>
-          <w:lang w:bidi="ar-SA"/>
-        </w:rPr>
-        <w:t xml:space="preserve">Starting the </w:t>
-      </w:r>
-      <w:proofErr w:type="gramStart"/>
-      <w:r>
-        <w:rPr>
-          <w:rFonts w:ascii="Calibri Light" w:eastAsia="Calibri" w:hAnsi="Calibri Light" w:cs="Calibri Light"/>
-          <w:lang w:bidi="ar-SA"/>
-        </w:rPr>
-        <w:t>task</w:t>
-      </w:r>
-      <w:proofErr w:type="gramEnd"/>
-      <w:r>
-        <w:rPr>
-          <w:rFonts w:ascii="Calibri Light" w:eastAsia="Calibri" w:hAnsi="Calibri Light" w:cs="Calibri Light"/>
-          <w:lang w:bidi="ar-SA"/>
-        </w:rPr>
-        <w:t xml:space="preserve"> I was skeptical about the benefits of conducting this research, I thought it will be a waste of time but now I can say I was wrong. </w:t>
-      </w:r>
-    </w:p>
-    <w:p>
-      <w:pPr>
-        <w:ind w:left="360"/>
-        <w:rPr>
-          <w:rFonts w:ascii="Calibri Light" w:eastAsia="Calibri" w:hAnsi="Calibri Light" w:cs="Calibri Light"/>
-          <w:lang w:bidi="ar-SA"/>
-        </w:rPr>
-      </w:pPr>
-    </w:p>
-    <w:p>
-      <w:pPr>
-        <w:ind w:left="360"/>
-        <w:rPr>
-          <w:rFonts w:ascii="Calibri Light" w:eastAsia="Calibri" w:hAnsi="Calibri Light" w:cs="Calibri Light"/>
-          <w:lang w:bidi="ar-SA"/>
-        </w:rPr>
-      </w:pPr>
-    </w:p>
-    <w:bookmarkStart w:id="14" w:name="_Toc118209838" w:displacedByCustomXml="next"/>
-    <w:bookmarkStart w:id="15" w:name="_Toc118210334" w:displacedByCustomXml="next"/>
+        <w:t>give a good user experience without compromising security would be to generate 2 tokens when a user logs in, access token with a short expiration, and a refresh token with a longer expiration which will be stored securely in httpOnly cookie and accessible only to the server.</w:t>
+      </w:r>
+    </w:p>
+    <w:bookmarkStart w:id="14" w:name="_Toc118210334" w:displacedByCustomXml="next"/>
+    <w:bookmarkStart w:id="15" w:name="_Toc118209838" w:displacedByCustomXml="next"/>
     <w:sdt>
       <w:sdtPr>
         <w:rPr>
@@ -2427,7 +2818,7 @@
       </w:pPr>
     </w:p>
     <w:sectPr>
-      <w:footerReference w:type="default" r:id="rId13"/>
+      <w:footerReference w:type="default" r:id="rId9"/>
       <w:pgSz w:w="12240" w:h="15840"/>
       <w:pgMar w:top="1440" w:right="1440" w:bottom="1440" w:left="1440" w:header="708" w:footer="708" w:gutter="0"/>
       <w:cols w:space="708"/>
@@ -3659,6 +4050,7 @@
   <w:style w:type="paragraph" w:default="1" w:styleId="Normal">
     <w:name w:val="Normal"/>
     <w:qFormat/>
+    <w:rsid w:val="00D353E0"/>
   </w:style>
   <w:style w:type="paragraph" w:styleId="Heading1">
     <w:name w:val="heading 1"/>
@@ -3708,7 +4100,6 @@
   <w:style w:type="character" w:default="1" w:styleId="DefaultParagraphFont">
     <w:name w:val="Default Paragraph Font"/>
     <w:uiPriority w:val="1"/>
-    <w:semiHidden/>
     <w:unhideWhenUsed/>
   </w:style>
   <w:style w:type="table" w:default="1" w:styleId="TableNormal">
@@ -4363,7 +4754,7 @@
       </b:Author>
     </b:Author>
     <b:URL>https://indepth.dev/posts/1382/localstorage-vs-cookies</b:URL>
-    <b:RefOrder>1</b:RefOrder>
+    <b:RefOrder>3</b:RefOrder>
   </b:Source>
   <b:Source>
     <b:Tag>Ari</b:Tag>
@@ -4391,7 +4782,7 @@
     <b:Tag>Placeholder1</b:Tag>
     <b:SourceType>InternetSite</b:SourceType>
     <b:Guid>{99F8FFE2-469B-4DF4-BE9C-ABB8D8108883}</b:Guid>
-    <b:RefOrder>3</b:RefOrder>
+    <b:RefOrder>4</b:RefOrder>
   </b:Source>
   <b:Source>
     <b:Tag>bez</b:Tag>
@@ -4408,13 +4799,13 @@
     </b:Author>
     <b:Title>Spring Boot Security Login example with JWT and H2 Database</b:Title>
     <b:URL>https://www.bezkoder.com/spring-boot-security-login-jwt/</b:URL>
-    <b:RefOrder>4</b:RefOrder>
+    <b:RefOrder>1</b:RefOrder>
   </b:Source>
 </b:Sources>
 </file>
 
 <file path=customXml/itemProps1.xml><?xml version="1.0" encoding="utf-8"?>
-<ds:datastoreItem xmlns:ds="http://schemas.openxmlformats.org/officeDocument/2006/customXml" ds:itemID="{769E00DA-5868-4F0A-87C7-60ADBEF5F4B0}">
+<ds:datastoreItem xmlns:ds="http://schemas.openxmlformats.org/officeDocument/2006/customXml" ds:itemID="{8A485F8B-EE74-40D8-AFF9-AD07DC28BCB8}">
   <ds:schemaRefs>
     <ds:schemaRef ds:uri="http://schemas.openxmlformats.org/officeDocument/2006/bibliography"/>
   </ds:schemaRefs>

</xml_diff>

<commit_message>
Create price alert test
</commit_message>
<xml_diff>
--- a/Research doc.docx
+++ b/Research doc.docx
@@ -105,29 +105,6 @@
     </w:p>
     <w:p>
       <w:pPr>
-        <w:pStyle w:val="Subtitle"/>
-        <w:rPr>
-          <w:sz w:val="28"/>
-          <w:szCs w:val="24"/>
-        </w:rPr>
-      </w:pPr>
-      <w:r>
-        <w:rPr>
-          <w:sz w:val="22"/>
-          <w:szCs w:val="18"/>
-        </w:rPr>
-        <w:t xml:space="preserve">Tutor </w:t>
-      </w:r>
-      <w:r>
-        <w:rPr>
-          <w:sz w:val="22"/>
-          <w:szCs w:val="18"/>
-        </w:rPr>
-        <w:t>**</w:t>
-      </w:r>
-    </w:p>
-    <w:p>
-      <w:pPr>
         <w:pStyle w:val="ContactInfo"/>
       </w:pPr>
       <w:r>
@@ -1659,23 +1636,7 @@
           <w:rFonts w:ascii="Calibri Light" w:eastAsiaTheme="minorHAnsi" w:hAnsi="Calibri Light" w:cs="Calibri Light"/>
           <w:lang w:bidi="he-IL"/>
         </w:rPr>
-        <w:t xml:space="preserve">When I started researching, I first had an idea of what I wanted to implement. The next question was how I should do it. To find an answer to this, I started to look through many videos and posts. But unfortunately, I wasted a lot of time and just got more confused as to what is the right way to implement my idea, everyone had a different opinion of the way it should be implemented. After gathering all the information, I decide to make it my way and take a small part from each resource. I also did an ethical review, but the best practices I discovered were not good enough, as they did not provide the security I needed. After reviewing the code provided to me </w:t>
-      </w:r>
-      <w:proofErr w:type="gramStart"/>
-      <w:r>
-        <w:rPr>
-          <w:rFonts w:ascii="Calibri Light" w:eastAsiaTheme="minorHAnsi" w:hAnsi="Calibri Light" w:cs="Calibri Light"/>
-          <w:lang w:bidi="he-IL"/>
-        </w:rPr>
-        <w:t>as a result of</w:t>
-      </w:r>
-      <w:proofErr w:type="gramEnd"/>
-      <w:r>
-        <w:rPr>
-          <w:rFonts w:ascii="Calibri Light" w:eastAsiaTheme="minorHAnsi" w:hAnsi="Calibri Light" w:cs="Calibri Light"/>
-          <w:lang w:bidi="he-IL"/>
-        </w:rPr>
-        <w:t xml:space="preserve"> the library research type and finalizing an IT architecture in my head, I tried again to consult an expert to check if the idea I had in mind is secure and efficient as I thought. This was the last step of making the right decision fully integrating the process into my application.</w:t>
+        <w:t>When I started researching, I first had an idea of what I wanted to implement. The next question was how I should do it. To find an answer to this, I started to look through many videos and posts. But unfortunately, I wasted a lot of time and just got more confused as to what is the right way to implement my idea, everyone had a different opinion of the way it should be implemented. After gathering all the information, I decide to make it my way and take a small part from each resource. I also did an ethical review, but the best practices I discovered were not good enough, as they did not provide the security I needed. After reviewing the code provided to me as a result of the library research type and finalizing an IT architecture in my head, I tried again to consult an expert to check if the idea I had in mind is secure and efficient as I thought. This was the last step of making the right decision fully integrating the process into my application.</w:t>
       </w:r>
     </w:p>
     <w:p>
@@ -2037,29 +1998,7 @@
           <w:szCs w:val="20"/>
           <w:shd w:val="clear" w:color="auto" w:fill="FFFFFF"/>
         </w:rPr>
-        <w:t xml:space="preserve">helped me to get a better grasp on the topic, but it wasn’t enough for </w:t>
-      </w:r>
-      <w:proofErr w:type="gramStart"/>
-      <w:r>
-        <w:rPr>
-          <w:rFonts w:ascii="Arial" w:hAnsi="Arial" w:cs="Arial"/>
-          <w:color w:val="222222"/>
-          <w:sz w:val="20"/>
-          <w:szCs w:val="20"/>
-          <w:shd w:val="clear" w:color="auto" w:fill="FFFFFF"/>
-        </w:rPr>
-        <w:t>me</w:t>
-      </w:r>
-      <w:proofErr w:type="gramEnd"/>
-      <w:r>
-        <w:rPr>
-          <w:rFonts w:ascii="Arial" w:hAnsi="Arial" w:cs="Arial"/>
-          <w:color w:val="222222"/>
-          <w:sz w:val="20"/>
-          <w:szCs w:val="20"/>
-          <w:shd w:val="clear" w:color="auto" w:fill="FFFFFF"/>
-        </w:rPr>
-        <w:t xml:space="preserve"> and I wanted to make my app more secure with refresh tokens. I decided to store the access token on the client side in the local storage and when the token expires the servers will generate a new token and send it to the client without asking the user to log in again. I did that to improve the user experience and make my app more secure.</w:t>
+        <w:t>helped me to get a better grasp on the topic, but it wasn’t enough for me and I wanted to make my app more secure with refresh tokens. I decided to store the access token on the client side in the local storage and when the token expires the servers will generate a new token and send it to the client without asking the user to log in again. I did that to improve the user experience and make my app more secure.</w:t>
       </w:r>
     </w:p>
     <w:p>
@@ -2269,29 +2208,7 @@
           <w:szCs w:val="20"/>
           <w:shd w:val="clear" w:color="auto" w:fill="FFFFFF"/>
         </w:rPr>
-        <w:t xml:space="preserve">I felt like this would be a bit more secure but still not enough, with my current solution a hacker can easily get the refresh token using JavaScript, I continued my research and came up with an idea to store the refresh tokens in a httpOnly cookie, in this way the token is not accessible via </w:t>
-      </w:r>
-      <w:proofErr w:type="gramStart"/>
-      <w:r>
-        <w:rPr>
-          <w:rFonts w:ascii="Arial" w:hAnsi="Arial" w:cs="Arial"/>
-          <w:color w:val="222222"/>
-          <w:sz w:val="20"/>
-          <w:szCs w:val="20"/>
-          <w:shd w:val="clear" w:color="auto" w:fill="FFFFFF"/>
-        </w:rPr>
-        <w:t>JavaScript</w:t>
-      </w:r>
-      <w:proofErr w:type="gramEnd"/>
-      <w:r>
-        <w:rPr>
-          <w:rFonts w:ascii="Arial" w:hAnsi="Arial" w:cs="Arial"/>
-          <w:color w:val="222222"/>
-          <w:sz w:val="20"/>
-          <w:szCs w:val="20"/>
-          <w:shd w:val="clear" w:color="auto" w:fill="FFFFFF"/>
-        </w:rPr>
-        <w:t xml:space="preserve"> and it would be harder to the hacker to access it. </w:t>
+        <w:t xml:space="preserve">I felt like this would be a bit more secure but still not enough, with my current solution a hacker can easily get the refresh token using JavaScript, I continued my research and came up with an idea to store the refresh tokens in a httpOnly cookie, in this way the token is not accessible via JavaScript and it would be harder to the hacker to access it. </w:t>
       </w:r>
     </w:p>
     <w:p>
@@ -2549,21 +2466,7 @@
         <w:rPr>
           <w:rFonts w:ascii="Calibri Light" w:hAnsi="Calibri Light" w:cs="Calibri Light"/>
         </w:rPr>
-        <w:t xml:space="preserve">, even before reading the post I favored the cookies </w:t>
-      </w:r>
-      <w:proofErr w:type="gramStart"/>
-      <w:r>
-        <w:rPr>
-          <w:rFonts w:ascii="Calibri Light" w:hAnsi="Calibri Light" w:cs="Calibri Light"/>
-        </w:rPr>
-        <w:t>approach</w:t>
-      </w:r>
-      <w:proofErr w:type="gramEnd"/>
-      <w:r>
-        <w:rPr>
-          <w:rFonts w:ascii="Calibri Light" w:hAnsi="Calibri Light" w:cs="Calibri Light"/>
-        </w:rPr>
-        <w:t xml:space="preserve"> but this helped me make up my mind. I decided to store the access tokens in the local storage and give them a short life cycle, and the refresh token I stored in httpOnly cookie to make it inaccessible from the client side.</w:t>
+        <w:t>, even before reading the post I favored the cookies approach but this helped me make up my mind. I decided to store the access tokens in the local storage and give them a short life cycle, and the refresh token I stored in httpOnly cookie to make it inaccessible from the client side.</w:t>
       </w:r>
     </w:p>
     <w:p>
@@ -2634,8 +2537,8 @@
         <w:t>give a good user experience without compromising security would be to generate 2 tokens when a user logs in, access token with a short expiration, and a refresh token with a longer expiration which will be stored securely in httpOnly cookie and accessible only to the server.</w:t>
       </w:r>
     </w:p>
-    <w:bookmarkStart w:id="14" w:name="_Toc118210334" w:displacedByCustomXml="next"/>
-    <w:bookmarkStart w:id="15" w:name="_Toc118209838" w:displacedByCustomXml="next"/>
+    <w:bookmarkStart w:id="14" w:name="_Toc118209838" w:displacedByCustomXml="next"/>
+    <w:bookmarkStart w:id="15" w:name="_Toc118210334" w:displacedByCustomXml="next"/>
     <w:sdt>
       <w:sdtPr>
         <w:rPr>
@@ -4100,6 +4003,7 @@
   <w:style w:type="character" w:default="1" w:styleId="DefaultParagraphFont">
     <w:name w:val="Default Paragraph Font"/>
     <w:uiPriority w:val="1"/>
+    <w:semiHidden/>
     <w:unhideWhenUsed/>
   </w:style>
   <w:style w:type="table" w:default="1" w:styleId="TableNormal">

</xml_diff>